<commit_message>
Added one more use on ChatGPT
</commit_message>
<xml_diff>
--- a/chatgpt.docx
+++ b/chatgpt.docx
@@ -13,35 +13,27 @@
       </w:pPr>
       <w:bookmarkStart w:id="0" w:name="_Toc127114685"/>
       <w:bookmarkStart w:id="1" w:name="_Toc127114722"/>
-      <w:proofErr w:type="spellStart"/>
+      <w:bookmarkStart w:id="2" w:name="_Toc127202514"/>
       <w:r>
         <w:rPr>
           <w:rFonts w:ascii="Times New Roman" w:hAnsi="Times New Roman" w:cs="Times New Roman"/>
           <w:b/>
           <w:bCs/>
         </w:rPr>
-        <w:t>ChatGPT</w:t>
-      </w:r>
-      <w:proofErr w:type="spellEnd"/>
+        <w:t xml:space="preserve">ChatGPT en el desarrollo de </w:t>
+      </w:r>
+      <w:proofErr w:type="spellStart"/>
       <w:r>
         <w:rPr>
           <w:rFonts w:ascii="Times New Roman" w:hAnsi="Times New Roman" w:cs="Times New Roman"/>
           <w:b/>
           <w:bCs/>
         </w:rPr>
-        <w:t xml:space="preserve"> en el desarrollo de </w:t>
-      </w:r>
-      <w:proofErr w:type="spellStart"/>
-      <w:r>
-        <w:rPr>
-          <w:rFonts w:ascii="Times New Roman" w:hAnsi="Times New Roman" w:cs="Times New Roman"/>
-          <w:b/>
-          <w:bCs/>
-        </w:rPr>
         <w:t>Person</w:t>
       </w:r>
       <w:bookmarkEnd w:id="0"/>
       <w:bookmarkEnd w:id="1"/>
+      <w:bookmarkEnd w:id="2"/>
       <w:proofErr w:type="spellEnd"/>
     </w:p>
     <w:sdt>
@@ -93,7 +85,7 @@
               <w:lang w:eastAsia="es-ES"/>
             </w:rPr>
           </w:pPr>
-          <w:hyperlink w:anchor="_Toc127114723" w:history="1">
+          <w:hyperlink w:anchor="_Toc127202515" w:history="1">
             <w:r>
               <w:rPr>
                 <w:rStyle w:val="Hipervnculo"/>
@@ -123,7 +115,7 @@
                 <w:noProof/>
                 <w:webHidden/>
               </w:rPr>
-              <w:instrText xml:space="preserve"> PAGEREF _Toc127114723 \h </w:instrText>
+              <w:instrText xml:space="preserve"> PAGEREF _Toc127202515 \h </w:instrText>
             </w:r>
             <w:r>
               <w:rPr>
@@ -160,8 +152,13 @@
             <w:tabs>
               <w:tab w:val="right" w:leader="dot" w:pos="8494"/>
             </w:tabs>
+            <w:rPr>
+              <w:rFonts w:eastAsiaTheme="minorEastAsia"/>
+              <w:noProof/>
+              <w:lang w:eastAsia="es-ES"/>
+            </w:rPr>
           </w:pPr>
-          <w:hyperlink w:anchor="_Toc127114724" w:history="1">
+          <w:hyperlink w:anchor="_Toc127202516" w:history="1">
             <w:r>
               <w:rPr>
                 <w:rStyle w:val="Hipervnculo"/>
@@ -191,7 +188,7 @@
                 <w:noProof/>
                 <w:webHidden/>
               </w:rPr>
-              <w:instrText xml:space="preserve"> PAGEREF _Toc127114724 \h </w:instrText>
+              <w:instrText xml:space="preserve"> PAGEREF _Toc127202516 \h </w:instrText>
             </w:r>
             <w:r>
               <w:rPr>
@@ -221,6 +218,74 @@
               <w:fldChar w:fldCharType="end"/>
             </w:r>
           </w:hyperlink>
+        </w:p>
+        <w:p>
+          <w:pPr>
+            <w:pStyle w:val="TDC2"/>
+            <w:tabs>
+              <w:tab w:val="right" w:leader="dot" w:pos="8494"/>
+            </w:tabs>
+          </w:pPr>
+          <w:hyperlink w:anchor="_Toc127202517" w:history="1">
+            <w:r>
+              <w:rPr>
+                <w:rStyle w:val="Hipervnculo"/>
+                <w:rFonts w:ascii="Times New Roman" w:hAnsi="Times New Roman" w:cs="Times New Roman"/>
+                <w:b/>
+                <w:bCs/>
+                <w:noProof/>
+              </w:rPr>
+              <w:t>Tercer caso</w:t>
+            </w:r>
+            <w:r>
+              <w:rPr>
+                <w:noProof/>
+                <w:webHidden/>
+              </w:rPr>
+              <w:tab/>
+            </w:r>
+            <w:r>
+              <w:rPr>
+                <w:noProof/>
+                <w:webHidden/>
+              </w:rPr>
+              <w:fldChar w:fldCharType="begin"/>
+            </w:r>
+            <w:r>
+              <w:rPr>
+                <w:noProof/>
+                <w:webHidden/>
+              </w:rPr>
+              <w:instrText xml:space="preserve"> PAGEREF _Toc127202517 \h </w:instrText>
+            </w:r>
+            <w:r>
+              <w:rPr>
+                <w:noProof/>
+                <w:webHidden/>
+              </w:rPr>
+            </w:r>
+            <w:r>
+              <w:rPr>
+                <w:noProof/>
+                <w:webHidden/>
+              </w:rPr>
+              <w:fldChar w:fldCharType="separate"/>
+            </w:r>
+            <w:r>
+              <w:rPr>
+                <w:noProof/>
+                <w:webHidden/>
+              </w:rPr>
+              <w:t>4</w:t>
+            </w:r>
+            <w:r>
+              <w:rPr>
+                <w:noProof/>
+                <w:webHidden/>
+              </w:rPr>
+              <w:fldChar w:fldCharType="end"/>
+            </w:r>
+          </w:hyperlink>
           <w:r>
             <w:rPr>
               <w:b/>
@@ -240,7 +305,6 @@
           <w:bCs/>
         </w:rPr>
       </w:pPr>
-      <w:bookmarkStart w:id="2" w:name="_Toc127114723"/>
     </w:p>
     <w:p>
       <w:pPr>
@@ -251,6 +315,7 @@
           <w:bCs/>
         </w:rPr>
       </w:pPr>
+      <w:bookmarkStart w:id="3" w:name="_Toc127202515"/>
       <w:r>
         <w:rPr>
           <w:rFonts w:ascii="Times New Roman" w:hAnsi="Times New Roman" w:cs="Times New Roman"/>
@@ -259,7 +324,7 @@
         </w:rPr>
         <w:t>Primer caso</w:t>
       </w:r>
-      <w:bookmarkEnd w:id="2"/>
+      <w:bookmarkEnd w:id="3"/>
     </w:p>
     <w:p>
       <w:pPr>
@@ -302,7 +367,6 @@
         </w:rPr>
         <w:t xml:space="preserve"> de caso correcto con </w:t>
       </w:r>
-      <w:proofErr w:type="spellStart"/>
       <w:r>
         <w:rPr>
           <w:rFonts w:ascii="Times New Roman" w:hAnsi="Times New Roman" w:cs="Times New Roman"/>
@@ -311,7 +375,6 @@
         </w:rPr>
         <w:t>ChatGPT</w:t>
       </w:r>
-      <w:proofErr w:type="spellEnd"/>
       <w:r>
         <w:rPr>
           <w:rFonts w:ascii="Times New Roman" w:hAnsi="Times New Roman" w:cs="Times New Roman"/>
@@ -329,6 +392,7 @@
       <w:r>
         <w:rPr>
           <w:rFonts w:ascii="Times New Roman" w:hAnsi="Times New Roman" w:cs="Times New Roman"/>
+          <w:noProof/>
         </w:rPr>
         <w:drawing>
           <wp:inline distT="0" distB="0" distL="0" distR="0" wp14:anchorId="619E75E5" wp14:editId="57A17222">
@@ -396,7 +460,9 @@
       <w:r>
         <w:rPr>
           <w:rFonts w:ascii="Times New Roman" w:hAnsi="Times New Roman" w:cs="Times New Roman"/>
-        </w:rPr>
+          <w:noProof/>
+        </w:rPr>
+        <w:lastRenderedPageBreak/>
         <w:drawing>
           <wp:inline distT="0" distB="0" distL="0" distR="0" wp14:anchorId="1EA09478" wp14:editId="46B3397B">
             <wp:extent cx="3975653" cy="3107031"/>
@@ -450,7 +516,6 @@
         <w:rPr>
           <w:rFonts w:ascii="Times New Roman" w:hAnsi="Times New Roman" w:cs="Times New Roman"/>
         </w:rPr>
-        <w:lastRenderedPageBreak/>
         <w:t xml:space="preserve">Tras implementarlo en la clase y ejecutar los </w:t>
       </w:r>
       <w:proofErr w:type="spellStart"/>
@@ -467,7 +532,6 @@
         </w:rPr>
         <w:t xml:space="preserve"> me daba error, y después de preguntarle a </w:t>
       </w:r>
-      <w:proofErr w:type="spellStart"/>
       <w:r>
         <w:rPr>
           <w:rFonts w:ascii="Times New Roman" w:hAnsi="Times New Roman" w:cs="Times New Roman"/>
@@ -476,7 +540,6 @@
         </w:rPr>
         <w:t>ChatGPT</w:t>
       </w:r>
-      <w:proofErr w:type="spellEnd"/>
       <w:r>
         <w:rPr>
           <w:rFonts w:ascii="Times New Roman" w:hAnsi="Times New Roman" w:cs="Times New Roman"/>
@@ -542,7 +605,6 @@
         </w:rPr>
         <w:t xml:space="preserve">Por lo tanto, aunque </w:t>
       </w:r>
-      <w:proofErr w:type="spellStart"/>
       <w:r>
         <w:rPr>
           <w:rFonts w:ascii="Times New Roman" w:hAnsi="Times New Roman" w:cs="Times New Roman"/>
@@ -551,7 +613,6 @@
         </w:rPr>
         <w:t>ChatGPT</w:t>
       </w:r>
-      <w:proofErr w:type="spellEnd"/>
       <w:r>
         <w:rPr>
           <w:rFonts w:ascii="Times New Roman" w:hAnsi="Times New Roman" w:cs="Times New Roman"/>
@@ -631,23 +692,8 @@
         <w:rPr>
           <w:rFonts w:ascii="Times New Roman" w:hAnsi="Times New Roman" w:cs="Times New Roman"/>
         </w:rPr>
-        <w:t xml:space="preserve"> encontré el problema casi al instante. El problema se encontraba en que </w:t>
-      </w:r>
-      <w:proofErr w:type="gramStart"/>
-      <w:r>
-        <w:rPr>
-          <w:rFonts w:ascii="Times New Roman" w:hAnsi="Times New Roman" w:cs="Times New Roman"/>
-        </w:rPr>
-        <w:t>el test</w:t>
-      </w:r>
-      <w:proofErr w:type="gramEnd"/>
-      <w:r>
-        <w:rPr>
-          <w:rFonts w:ascii="Times New Roman" w:hAnsi="Times New Roman" w:cs="Times New Roman"/>
-        </w:rPr>
-        <w:t xml:space="preserve"> que había creado </w:t>
-      </w:r>
-      <w:proofErr w:type="spellStart"/>
+        <w:t xml:space="preserve"> encontré el problema casi al instante. El problema se encontraba en que el test que había creado </w:t>
+      </w:r>
       <w:r>
         <w:rPr>
           <w:rFonts w:ascii="Times New Roman" w:hAnsi="Times New Roman" w:cs="Times New Roman"/>
@@ -656,26 +702,11 @@
         </w:rPr>
         <w:t>ChatGPT</w:t>
       </w:r>
-      <w:proofErr w:type="spellEnd"/>
-      <w:r>
-        <w:rPr>
-          <w:rFonts w:ascii="Times New Roman" w:hAnsi="Times New Roman" w:cs="Times New Roman"/>
-        </w:rPr>
-        <w:t xml:space="preserve"> era incorrecto, es decir, la media de edad de los hombres estaba mal calculada, y en lugar de 27.5 tenía que ser 28.6. Tras corregir esto </w:t>
-      </w:r>
-      <w:proofErr w:type="gramStart"/>
-      <w:r>
-        <w:rPr>
-          <w:rFonts w:ascii="Times New Roman" w:hAnsi="Times New Roman" w:cs="Times New Roman"/>
-        </w:rPr>
-        <w:t>el test</w:t>
-      </w:r>
-      <w:proofErr w:type="gramEnd"/>
-      <w:r>
-        <w:rPr>
-          <w:rFonts w:ascii="Times New Roman" w:hAnsi="Times New Roman" w:cs="Times New Roman"/>
-        </w:rPr>
-        <w:t xml:space="preserve"> se ejecutaba de la manera esperada.</w:t>
+      <w:r>
+        <w:rPr>
+          <w:rFonts w:ascii="Times New Roman" w:hAnsi="Times New Roman" w:cs="Times New Roman"/>
+        </w:rPr>
+        <w:t xml:space="preserve"> era incorrecto, es decir, la media de edad de los hombres estaba mal calculada, y en lugar de 27.5 tenía que ser 28.6. Tras corregir esto el test se ejecutaba de la manera esperada.</w:t>
       </w:r>
     </w:p>
     <w:p>
@@ -690,7 +721,6 @@
         </w:rPr>
         <w:t xml:space="preserve">En mi experiencia con </w:t>
       </w:r>
-      <w:proofErr w:type="spellStart"/>
       <w:r>
         <w:rPr>
           <w:rFonts w:ascii="Times New Roman" w:hAnsi="Times New Roman" w:cs="Times New Roman"/>
@@ -699,26 +729,11 @@
         </w:rPr>
         <w:t>ChatGPT</w:t>
       </w:r>
-      <w:proofErr w:type="spellEnd"/>
-      <w:r>
-        <w:rPr>
-          <w:rFonts w:ascii="Times New Roman" w:hAnsi="Times New Roman" w:cs="Times New Roman"/>
-        </w:rPr>
-        <w:t xml:space="preserve">, se le da muy mal realizar operaciones matemáticas que no estén predefinidas, es decir, que las tenga que calcular sobre la marcha, por lo tanto, no me sorprende. Y tal vez, usarlo para generar algún tipo </w:t>
-      </w:r>
-      <w:proofErr w:type="gramStart"/>
-      <w:r>
-        <w:rPr>
-          <w:rFonts w:ascii="Times New Roman" w:hAnsi="Times New Roman" w:cs="Times New Roman"/>
-        </w:rPr>
-        <w:t>de test</w:t>
-      </w:r>
-      <w:proofErr w:type="gramEnd"/>
-      <w:r>
-        <w:rPr>
-          <w:rFonts w:ascii="Times New Roman" w:hAnsi="Times New Roman" w:cs="Times New Roman"/>
-        </w:rPr>
-        <w:t xml:space="preserve"> más complejo, podría ocasionar una mayor dificultad para encontrar el error.</w:t>
+      <w:r>
+        <w:rPr>
+          <w:rFonts w:ascii="Times New Roman" w:hAnsi="Times New Roman" w:cs="Times New Roman"/>
+        </w:rPr>
+        <w:t>, se le da muy mal realizar operaciones matemáticas que no estén predefinidas, es decir, que las tenga que calcular sobre la marcha, por lo tanto, no me sorprende. Y tal vez, usarlo para generar algún tipo de test más complejo, podría ocasionar una mayor dificultad para encontrar el error.</w:t>
       </w:r>
     </w:p>
     <w:p>
@@ -760,7 +775,7 @@
           <w:bCs/>
         </w:rPr>
       </w:pPr>
-      <w:bookmarkStart w:id="3" w:name="_Toc127114724"/>
+      <w:bookmarkStart w:id="4" w:name="_Toc127202516"/>
       <w:r>
         <w:rPr>
           <w:rFonts w:ascii="Times New Roman" w:hAnsi="Times New Roman" w:cs="Times New Roman"/>
@@ -768,33 +783,43 @@
           <w:bCs/>
         </w:rPr>
         <w:lastRenderedPageBreak/>
-        <w:t>Segundo caso</w:t>
-      </w:r>
-      <w:bookmarkEnd w:id="3"/>
-    </w:p>
-    <w:p>
-      <w:pPr>
-        <w:rPr>
-          <w:rFonts w:ascii="Times New Roman" w:hAnsi="Times New Roman" w:cs="Times New Roman"/>
-        </w:rPr>
-      </w:pPr>
-      <w:r>
-        <w:rPr>
-          <w:rFonts w:ascii="Times New Roman" w:hAnsi="Times New Roman" w:cs="Times New Roman"/>
-        </w:rPr>
-        <w:t>Para facilitar el trabajo de</w:t>
-      </w:r>
-      <w:r>
-        <w:rPr>
-          <w:rFonts w:ascii="Times New Roman" w:hAnsi="Times New Roman" w:cs="Times New Roman"/>
-        </w:rPr>
-        <w:t xml:space="preserve"> documentación, teniendo que</w:t>
-      </w:r>
-      <w:r>
-        <w:rPr>
-          <w:rFonts w:ascii="Times New Roman" w:hAnsi="Times New Roman" w:cs="Times New Roman"/>
-        </w:rPr>
-        <w:t xml:space="preserve"> escribir varias veces lo mismo, he usado </w:t>
+        <w:t>Segundo</w:t>
+      </w:r>
+      <w:r>
+        <w:rPr>
+          <w:rFonts w:ascii="Times New Roman" w:hAnsi="Times New Roman" w:cs="Times New Roman"/>
+          <w:b/>
+          <w:bCs/>
+        </w:rPr>
+        <w:t xml:space="preserve"> caso</w:t>
+      </w:r>
+      <w:bookmarkEnd w:id="4"/>
+    </w:p>
+    <w:p>
+      <w:pPr>
+        <w:rPr>
+          <w:rFonts w:ascii="Times New Roman" w:hAnsi="Times New Roman" w:cs="Times New Roman"/>
+        </w:rPr>
+      </w:pPr>
+      <w:r>
+        <w:rPr>
+          <w:rFonts w:ascii="Times New Roman" w:hAnsi="Times New Roman" w:cs="Times New Roman"/>
+        </w:rPr>
+        <w:t xml:space="preserve">Después de generar </w:t>
+      </w:r>
+      <w:proofErr w:type="gramStart"/>
+      <w:r>
+        <w:rPr>
+          <w:rFonts w:ascii="Times New Roman" w:hAnsi="Times New Roman" w:cs="Times New Roman"/>
+        </w:rPr>
+        <w:t>algunos test</w:t>
+      </w:r>
+      <w:proofErr w:type="gramEnd"/>
+      <w:r>
+        <w:rPr>
+          <w:rFonts w:ascii="Times New Roman" w:hAnsi="Times New Roman" w:cs="Times New Roman"/>
+        </w:rPr>
+        <w:t xml:space="preserve"> manualmente, necesitaba algunos más genéricos y le pedí otros tres test más para el método </w:t>
       </w:r>
       <w:proofErr w:type="spellStart"/>
       <w:r>
@@ -803,9 +828,287 @@
           <w:i/>
           <w:iCs/>
         </w:rPr>
+        <w:t>averageAgePerGender</w:t>
+      </w:r>
+      <w:proofErr w:type="spellEnd"/>
+      <w:r>
+        <w:rPr>
+          <w:rFonts w:ascii="Times New Roman" w:hAnsi="Times New Roman" w:cs="Times New Roman"/>
+        </w:rPr>
+        <w:t>.</w:t>
+      </w:r>
+    </w:p>
+    <w:p>
+      <w:pPr>
+        <w:jc w:val="center"/>
+        <w:rPr>
+          <w:rFonts w:ascii="Times New Roman" w:hAnsi="Times New Roman" w:cs="Times New Roman"/>
+        </w:rPr>
+      </w:pPr>
+      <w:r>
+        <w:rPr>
+          <w:rFonts w:ascii="Times New Roman" w:hAnsi="Times New Roman" w:cs="Times New Roman"/>
+        </w:rPr>
+        <w:drawing>
+          <wp:inline distT="0" distB="0" distL="0" distR="0" wp14:anchorId="6F6CB39C" wp14:editId="79A74016">
+            <wp:extent cx="4015409" cy="475322"/>
+            <wp:effectExtent l="0" t="0" r="4445" b="1270"/>
+            <wp:docPr id="5" name="Imagen 5" descr="Texto&#10;&#10;Descripción generada automáticamente"/>
+            <wp:cNvGraphicFramePr>
+              <a:graphicFrameLocks xmlns:a="http://schemas.openxmlformats.org/drawingml/2006/main" noChangeAspect="1"/>
+            </wp:cNvGraphicFramePr>
+            <a:graphic xmlns:a="http://schemas.openxmlformats.org/drawingml/2006/main">
+              <a:graphicData uri="http://schemas.openxmlformats.org/drawingml/2006/picture">
+                <pic:pic xmlns:pic="http://schemas.openxmlformats.org/drawingml/2006/picture">
+                  <pic:nvPicPr>
+                    <pic:cNvPr id="5" name="Imagen 5" descr="Texto&#10;&#10;Descripción generada automáticamente"/>
+                    <pic:cNvPicPr/>
+                  </pic:nvPicPr>
+                  <pic:blipFill>
+                    <a:blip r:embed="rId8">
+                      <a:extLst>
+                        <a:ext uri="{28A0092B-C50C-407E-A947-70E740481C1C}">
+                          <a14:useLocalDpi xmlns:a14="http://schemas.microsoft.com/office/drawing/2010/main" val="0"/>
+                        </a:ext>
+                      </a:extLst>
+                    </a:blip>
+                    <a:stretch>
+                      <a:fillRect/>
+                    </a:stretch>
+                  </pic:blipFill>
+                  <pic:spPr>
+                    <a:xfrm>
+                      <a:off x="0" y="0"/>
+                      <a:ext cx="4020050" cy="475871"/>
+                    </a:xfrm>
+                    <a:prstGeom prst="rect">
+                      <a:avLst/>
+                    </a:prstGeom>
+                  </pic:spPr>
+                </pic:pic>
+              </a:graphicData>
+            </a:graphic>
+          </wp:inline>
+        </w:drawing>
+      </w:r>
+    </w:p>
+    <w:p>
+      <w:pPr>
+        <w:jc w:val="center"/>
+        <w:rPr>
+          <w:rFonts w:ascii="Times New Roman" w:eastAsiaTheme="majorEastAsia" w:hAnsi="Times New Roman" w:cs="Times New Roman"/>
+          <w:b/>
+          <w:bCs/>
+          <w:color w:val="000000" w:themeColor="text1"/>
+          <w:sz w:val="26"/>
+          <w:szCs w:val="26"/>
+        </w:rPr>
+      </w:pPr>
+      <w:r>
+        <w:rPr>
+          <w:rFonts w:ascii="Times New Roman" w:hAnsi="Times New Roman" w:cs="Times New Roman"/>
+          <w:b/>
+          <w:bCs/>
+        </w:rPr>
+        <w:drawing>
+          <wp:inline distT="0" distB="0" distL="0" distR="0" wp14:anchorId="1EB7EBCE" wp14:editId="09105D75">
+            <wp:extent cx="2762562" cy="3753016"/>
+            <wp:effectExtent l="0" t="0" r="0" b="0"/>
+            <wp:docPr id="6" name="Imagen 6" descr="Captura de pantalla de computadora&#10;&#10;Descripción generada automáticamente"/>
+            <wp:cNvGraphicFramePr>
+              <a:graphicFrameLocks xmlns:a="http://schemas.openxmlformats.org/drawingml/2006/main" noChangeAspect="1"/>
+            </wp:cNvGraphicFramePr>
+            <a:graphic xmlns:a="http://schemas.openxmlformats.org/drawingml/2006/main">
+              <a:graphicData uri="http://schemas.openxmlformats.org/drawingml/2006/picture">
+                <pic:pic xmlns:pic="http://schemas.openxmlformats.org/drawingml/2006/picture">
+                  <pic:nvPicPr>
+                    <pic:cNvPr id="6" name="Imagen 6" descr="Captura de pantalla de computadora&#10;&#10;Descripción generada automáticamente"/>
+                    <pic:cNvPicPr/>
+                  </pic:nvPicPr>
+                  <pic:blipFill>
+                    <a:blip r:embed="rId9">
+                      <a:extLst>
+                        <a:ext uri="{28A0092B-C50C-407E-A947-70E740481C1C}">
+                          <a14:useLocalDpi xmlns:a14="http://schemas.microsoft.com/office/drawing/2010/main" val="0"/>
+                        </a:ext>
+                      </a:extLst>
+                    </a:blip>
+                    <a:stretch>
+                      <a:fillRect/>
+                    </a:stretch>
+                  </pic:blipFill>
+                  <pic:spPr>
+                    <a:xfrm>
+                      <a:off x="0" y="0"/>
+                      <a:ext cx="2764620" cy="3755812"/>
+                    </a:xfrm>
+                    <a:prstGeom prst="rect">
+                      <a:avLst/>
+                    </a:prstGeom>
+                  </pic:spPr>
+                </pic:pic>
+              </a:graphicData>
+            </a:graphic>
+          </wp:inline>
+        </w:drawing>
+      </w:r>
+      <w:r>
+        <w:rPr>
+          <w:rFonts w:ascii="Times New Roman" w:hAnsi="Times New Roman" w:cs="Times New Roman"/>
+          <w:b/>
+          <w:bCs/>
+        </w:rPr>
+        <w:drawing>
+          <wp:inline distT="0" distB="0" distL="0" distR="0" wp14:anchorId="74A9BA16" wp14:editId="7183EC9A">
+            <wp:extent cx="2846567" cy="1843223"/>
+            <wp:effectExtent l="0" t="0" r="0" b="5080"/>
+            <wp:docPr id="7" name="Imagen 7" descr="Captura de pantalla de un celular&#10;&#10;Descripción generada automáticamente"/>
+            <wp:cNvGraphicFramePr>
+              <a:graphicFrameLocks xmlns:a="http://schemas.openxmlformats.org/drawingml/2006/main" noChangeAspect="1"/>
+            </wp:cNvGraphicFramePr>
+            <a:graphic xmlns:a="http://schemas.openxmlformats.org/drawingml/2006/main">
+              <a:graphicData uri="http://schemas.openxmlformats.org/drawingml/2006/picture">
+                <pic:pic xmlns:pic="http://schemas.openxmlformats.org/drawingml/2006/picture">
+                  <pic:nvPicPr>
+                    <pic:cNvPr id="7" name="Imagen 7" descr="Captura de pantalla de un celular&#10;&#10;Descripción generada automáticamente"/>
+                    <pic:cNvPicPr/>
+                  </pic:nvPicPr>
+                  <pic:blipFill>
+                    <a:blip r:embed="rId10">
+                      <a:extLst>
+                        <a:ext uri="{28A0092B-C50C-407E-A947-70E740481C1C}">
+                          <a14:useLocalDpi xmlns:a14="http://schemas.microsoft.com/office/drawing/2010/main" val="0"/>
+                        </a:ext>
+                      </a:extLst>
+                    </a:blip>
+                    <a:stretch>
+                      <a:fillRect/>
+                    </a:stretch>
+                  </pic:blipFill>
+                  <pic:spPr>
+                    <a:xfrm>
+                      <a:off x="0" y="0"/>
+                      <a:ext cx="2848243" cy="1844308"/>
+                    </a:xfrm>
+                    <a:prstGeom prst="rect">
+                      <a:avLst/>
+                    </a:prstGeom>
+                  </pic:spPr>
+                </pic:pic>
+              </a:graphicData>
+            </a:graphic>
+          </wp:inline>
+        </w:drawing>
+      </w:r>
+    </w:p>
+    <w:p>
+      <w:pPr>
+        <w:rPr>
+          <w:rFonts w:ascii="Times New Roman" w:hAnsi="Times New Roman" w:cs="Times New Roman"/>
+        </w:rPr>
+      </w:pPr>
+      <w:r>
+        <w:rPr>
+          <w:rFonts w:ascii="Times New Roman" w:hAnsi="Times New Roman" w:cs="Times New Roman"/>
+        </w:rPr>
+        <w:t xml:space="preserve">Aunque le he cambiado los nombres para que todos sigan la misma nomenclatura. Y esta vez, </w:t>
+      </w:r>
+      <w:r>
+        <w:rPr>
+          <w:rFonts w:ascii="Times New Roman" w:hAnsi="Times New Roman" w:cs="Times New Roman"/>
+          <w:i/>
+          <w:iCs/>
+        </w:rPr>
         <w:t>ChatGPT</w:t>
       </w:r>
-      <w:proofErr w:type="spellEnd"/>
+      <w:r>
+        <w:rPr>
+          <w:rFonts w:ascii="Times New Roman" w:hAnsi="Times New Roman" w:cs="Times New Roman"/>
+        </w:rPr>
+        <w:t xml:space="preserve"> no ha cometido ningún fallo con los valores matemáticos.</w:t>
+      </w:r>
+    </w:p>
+    <w:p>
+      <w:pPr>
+        <w:rPr>
+          <w:rFonts w:ascii="Times New Roman" w:eastAsiaTheme="majorEastAsia" w:hAnsi="Times New Roman" w:cs="Times New Roman"/>
+          <w:b/>
+          <w:bCs/>
+          <w:color w:val="000000" w:themeColor="text1"/>
+          <w:sz w:val="26"/>
+          <w:szCs w:val="26"/>
+        </w:rPr>
+      </w:pPr>
+      <w:r>
+        <w:rPr>
+          <w:rFonts w:ascii="Times New Roman" w:hAnsi="Times New Roman" w:cs="Times New Roman"/>
+          <w:b/>
+          <w:bCs/>
+        </w:rPr>
+        <w:br w:type="page"/>
+      </w:r>
+    </w:p>
+    <w:p>
+      <w:pPr>
+        <w:pStyle w:val="Ttulo2"/>
+        <w:rPr>
+          <w:rFonts w:ascii="Times New Roman" w:hAnsi="Times New Roman" w:cs="Times New Roman"/>
+          <w:b/>
+          <w:bCs/>
+        </w:rPr>
+      </w:pPr>
+      <w:bookmarkStart w:id="5" w:name="_Toc127202517"/>
+      <w:r>
+        <w:rPr>
+          <w:rFonts w:ascii="Times New Roman" w:hAnsi="Times New Roman" w:cs="Times New Roman"/>
+          <w:b/>
+          <w:bCs/>
+        </w:rPr>
+        <w:lastRenderedPageBreak/>
+        <w:t>Tercer</w:t>
+      </w:r>
+      <w:r>
+        <w:rPr>
+          <w:rFonts w:ascii="Times New Roman" w:hAnsi="Times New Roman" w:cs="Times New Roman"/>
+          <w:b/>
+          <w:bCs/>
+        </w:rPr>
+        <w:t xml:space="preserve"> caso</w:t>
+      </w:r>
+      <w:bookmarkEnd w:id="5"/>
+    </w:p>
+    <w:p>
+      <w:pPr>
+        <w:rPr>
+          <w:rFonts w:ascii="Times New Roman" w:hAnsi="Times New Roman" w:cs="Times New Roman"/>
+        </w:rPr>
+      </w:pPr>
+      <w:r>
+        <w:rPr>
+          <w:rFonts w:ascii="Times New Roman" w:hAnsi="Times New Roman" w:cs="Times New Roman"/>
+        </w:rPr>
+        <w:t>Para facilitar el trabajo de</w:t>
+      </w:r>
+      <w:r>
+        <w:rPr>
+          <w:rFonts w:ascii="Times New Roman" w:hAnsi="Times New Roman" w:cs="Times New Roman"/>
+        </w:rPr>
+        <w:t xml:space="preserve"> documentación, teniendo que</w:t>
+      </w:r>
+      <w:r>
+        <w:rPr>
+          <w:rFonts w:ascii="Times New Roman" w:hAnsi="Times New Roman" w:cs="Times New Roman"/>
+        </w:rPr>
+        <w:t xml:space="preserve"> escribir varias veces lo mismo, he usado </w:t>
+      </w:r>
+      <w:r>
+        <w:rPr>
+          <w:rFonts w:ascii="Times New Roman" w:hAnsi="Times New Roman" w:cs="Times New Roman"/>
+          <w:i/>
+          <w:iCs/>
+        </w:rPr>
+        <w:t>ChatGPT</w:t>
+      </w:r>
       <w:r>
         <w:rPr>
           <w:rFonts w:ascii="Times New Roman" w:hAnsi="Times New Roman" w:cs="Times New Roman"/>
@@ -836,6 +1139,7 @@
       <w:r>
         <w:rPr>
           <w:rFonts w:ascii="Times New Roman" w:hAnsi="Times New Roman" w:cs="Times New Roman"/>
+          <w:noProof/>
         </w:rPr>
         <w:drawing>
           <wp:inline distT="0" distB="0" distL="0" distR="0" wp14:anchorId="3AB7ADC0" wp14:editId="7AD146F0">
@@ -853,7 +1157,7 @@
                     <pic:cNvPicPr/>
                   </pic:nvPicPr>
                   <pic:blipFill>
-                    <a:blip r:embed="rId8">
+                    <a:blip r:embed="rId11">
                       <a:extLst>
                         <a:ext uri="{28A0092B-C50C-407E-A947-70E740481C1C}">
                           <a14:useLocalDpi xmlns:a14="http://schemas.microsoft.com/office/drawing/2010/main" val="0"/>
@@ -890,6 +1194,7 @@
       <w:r>
         <w:rPr>
           <w:rFonts w:ascii="Times New Roman" w:hAnsi="Times New Roman" w:cs="Times New Roman"/>
+          <w:noProof/>
         </w:rPr>
         <w:drawing>
           <wp:inline distT="0" distB="0" distL="0" distR="0" wp14:anchorId="61808DF0" wp14:editId="741D63C0">
@@ -907,7 +1212,7 @@
                     <pic:cNvPicPr/>
                   </pic:nvPicPr>
                   <pic:blipFill>
-                    <a:blip r:embed="rId9">
+                    <a:blip r:embed="rId12">
                       <a:extLst>
                         <a:ext uri="{28A0092B-C50C-407E-A947-70E740481C1C}">
                           <a14:useLocalDpi xmlns:a14="http://schemas.microsoft.com/office/drawing/2010/main" val="0"/>
@@ -1020,7 +1325,21 @@
         <w:rPr>
           <w:rFonts w:ascii="Times New Roman" w:hAnsi="Times New Roman" w:cs="Times New Roman"/>
         </w:rPr>
-        <w:t xml:space="preserve">Aunque, solamente en los casos de prueba para el método, para cada test me generaba un comentario distinto, por lo tanto, he escogido el esquema que mas me ha gustado y lo he repetido para los demás </w:t>
+        <w:t xml:space="preserve">Aunque, solamente en los casos de prueba para el método, para </w:t>
+      </w:r>
+      <w:proofErr w:type="gramStart"/>
+      <w:r>
+        <w:rPr>
+          <w:rFonts w:ascii="Times New Roman" w:hAnsi="Times New Roman" w:cs="Times New Roman"/>
+        </w:rPr>
+        <w:t>cada test</w:t>
+      </w:r>
+      <w:proofErr w:type="gramEnd"/>
+      <w:r>
+        <w:rPr>
+          <w:rFonts w:ascii="Times New Roman" w:hAnsi="Times New Roman" w:cs="Times New Roman"/>
+        </w:rPr>
+        <w:t xml:space="preserve"> me generaba un comentario distinto, por lo tanto, he escogido el esquema que mas me ha gustado y lo he repetido para los demás </w:t>
       </w:r>
       <w:proofErr w:type="spellStart"/>
       <w:r>
@@ -1036,6 +1355,13 @@
         </w:rPr>
         <w:t>.</w:t>
       </w:r>
+    </w:p>
+    <w:p>
+      <w:pPr>
+        <w:rPr>
+          <w:rFonts w:ascii="Times New Roman" w:hAnsi="Times New Roman" w:cs="Times New Roman"/>
+        </w:rPr>
+      </w:pPr>
     </w:p>
     <w:sectPr>
       <w:pgSz w:w="11906" w:h="16838"/>

</xml_diff>